<commit_message>
Hopefully end of this
</commit_message>
<xml_diff>
--- a/Project Report - Washington Weather.docx
+++ b/Project Report - Washington Weather.docx
@@ -498,8 +498,8 @@
         </w:rPr>
         <w:lastRenderedPageBreak/>
         <w:drawing>
-          <wp:inline distT="0" distB="0" distL="0" distR="0" wp14:anchorId="75D42C3F" wp14:editId="130C5FE1">
-            <wp:extent cx="4328521" cy="3246391"/>
+          <wp:inline distT="0" distB="0" distL="0" distR="0" wp14:anchorId="75D42C3F" wp14:editId="3AA07C35">
+            <wp:extent cx="4328521" cy="2885680"/>
             <wp:effectExtent l="0" t="0" r="0" b="0"/>
             <wp:docPr id="1" name="Picture 1"/>
             <wp:cNvGraphicFramePr>
@@ -529,7 +529,7 @@
                   <pic:spPr bwMode="auto">
                     <a:xfrm>
                       <a:off x="0" y="0"/>
-                      <a:ext cx="4328521" cy="3246391"/>
+                      <a:ext cx="4328521" cy="2885680"/>
                     </a:xfrm>
                     <a:prstGeom prst="rect">
                       <a:avLst/>
@@ -618,16 +618,20 @@
         <w:rPr>
           <w:color w:val="512D6D"/>
         </w:rPr>
-        <w:t xml:space="preserve">the highlight the general trend in the </w:t>
-      </w:r>
-      <w:proofErr w:type="gramStart"/>
-      <w:r>
-        <w:rPr>
-          <w:color w:val="512D6D"/>
-        </w:rPr>
-        <w:t>data..</w:t>
-      </w:r>
-      <w:proofErr w:type="gramEnd"/>
+        <w:t xml:space="preserve">highlight </w:t>
+      </w:r>
+      <w:r>
+        <w:rPr>
+          <w:color w:val="512D6D"/>
+        </w:rPr>
+        <w:t>general trends while</w:t>
+      </w:r>
+      <w:r>
+        <w:rPr>
+          <w:color w:val="512D6D"/>
+        </w:rPr>
+        <w:t xml:space="preserve"> remaining an accurate representation of the measured values.</w:t>
+      </w:r>
       <w:r>
         <w:rPr>
           <w:color w:val="512D6D"/>
@@ -665,10 +669,8 @@
       <w:r>
         <w:t>We plot moving averages for city and global and the area between them.</w:t>
       </w:r>
-    </w:p>
-    <w:p>
-      <w:r>
-        <w:t xml:space="preserve">Highlight </w:t>
+      <w:r>
+        <w:t xml:space="preserve"> The global and local curves have generally the same shape, and the area between appears to remain somewhat constant.</w:t>
       </w:r>
     </w:p>
     <w:p>
@@ -679,11 +681,10 @@
         <w:rPr>
           <w:noProof/>
         </w:rPr>
-        <w:lastRenderedPageBreak/>
         <w:drawing>
-          <wp:inline distT="0" distB="0" distL="0" distR="0" wp14:anchorId="408D6A4D" wp14:editId="22F2FF14">
-            <wp:extent cx="4536593" cy="3402445"/>
-            <wp:effectExtent l="0" t="0" r="0" b="7620"/>
+          <wp:inline distT="0" distB="0" distL="0" distR="0" wp14:anchorId="408D6A4D" wp14:editId="32F3C5DD">
+            <wp:extent cx="4664863" cy="3109908"/>
+            <wp:effectExtent l="0" t="0" r="2540" b="0"/>
             <wp:docPr id="2" name="Picture 2"/>
             <wp:cNvGraphicFramePr>
               <a:graphicFrameLocks xmlns:a="http://schemas.openxmlformats.org/drawingml/2006/main" noChangeAspect="1"/>
@@ -712,7 +713,7 @@
                   <pic:spPr bwMode="auto">
                     <a:xfrm>
                       <a:off x="0" y="0"/>
-                      <a:ext cx="4536593" cy="3402445"/>
+                      <a:ext cx="4664863" cy="3109908"/>
                     </a:xfrm>
                     <a:prstGeom prst="rect">
                       <a:avLst/>
@@ -777,8 +778,286 @@
         <w:rPr>
           <w:color w:val="512D6D"/>
         </w:rPr>
-        <w:t>- Temperature Trends</w:t>
-      </w:r>
+        <w:t xml:space="preserve">- </w:t>
+      </w:r>
+      <w:r>
+        <w:rPr>
+          <w:color w:val="512D6D"/>
+        </w:rPr>
+        <w:t>The line chart</w:t>
+      </w:r>
+      <w:r>
+        <w:rPr>
+          <w:color w:val="512D6D"/>
+        </w:rPr>
+        <w:t xml:space="preserve">s </w:t>
+      </w:r>
+      <w:r>
+        <w:rPr>
+          <w:color w:val="512D6D"/>
+        </w:rPr>
+        <w:t xml:space="preserve">show the increase in temperature moving averages, both local and global. </w:t>
+      </w:r>
+    </w:p>
+    <w:p>
+      <w:pPr>
+        <w:rPr>
+          <w:color w:val="512D6D"/>
+          <w:sz w:val="32"/>
+          <w:szCs w:val="32"/>
+        </w:rPr>
+      </w:pPr>
+      <w:r>
+        <w:rPr>
+          <w:color w:val="512D6D"/>
+          <w:sz w:val="32"/>
+          <w:szCs w:val="32"/>
+        </w:rPr>
+        <w:lastRenderedPageBreak/>
+        <w:t>Temperature Changes - 1980 to 2013</w:t>
+      </w:r>
+    </w:p>
+    <w:p>
+      <w:r>
+        <w:t xml:space="preserve">The most drastic change in temperatures can be observed after 1980. The local temperature moving average jumped from 12.1 °C to 12.99 °C, a jumped of </w:t>
+      </w:r>
+      <w:r>
+        <w:rPr>
+          <w:b/>
+          <w:bCs/>
+        </w:rPr>
+        <w:t>≈</w:t>
+      </w:r>
+      <w:r>
+        <w:t xml:space="preserve"> 0.89 °C. Global Temperatures moving averages also jumped from 8.68 °C to 9.44 °C, a jumped of </w:t>
+      </w:r>
+      <w:r>
+        <w:rPr>
+          <w:b/>
+          <w:bCs/>
+        </w:rPr>
+        <w:t>≈</w:t>
+      </w:r>
+      <w:r>
+        <w:t xml:space="preserve"> 0.76 °C.</w:t>
+      </w:r>
+    </w:p>
+    <w:p>
+      <w:r>
+        <w:t>Using linear regressions, we formed temperature (T) equations.</w:t>
+      </w:r>
+    </w:p>
+    <w:p>
+      <w:pPr>
+        <w:pStyle w:val="ListParagraph"/>
+        <w:numPr>
+          <w:ilvl w:val="0"/>
+          <w:numId w:val="3"/>
+        </w:numPr>
+      </w:pPr>
+      <w:r>
+        <w:t>Washington, DC:</w:t>
+      </w:r>
+      <w:r>
+        <w:br/>
+      </w:r>
+      <w:r>
+        <w:t>T</w:t>
+      </w:r>
+      <w:r>
+        <w:t xml:space="preserve"> </w:t>
+      </w:r>
+      <w:r>
+        <w:t xml:space="preserve">(°C) = - </w:t>
+      </w:r>
+      <w:r>
+        <w:t>38</w:t>
+      </w:r>
+      <w:r>
+        <w:t>.</w:t>
+      </w:r>
+      <w:r>
+        <w:t>147</w:t>
+      </w:r>
+      <w:r>
+        <w:t xml:space="preserve"> + 0.025</w:t>
+      </w:r>
+      <w:r>
+        <w:t>4</w:t>
+      </w:r>
+      <w:r>
+        <w:t xml:space="preserve"> (year)</w:t>
+      </w:r>
+      <w:r>
+        <w:t xml:space="preserve"> </w:t>
+      </w:r>
+    </w:p>
+    <w:p>
+      <w:pPr>
+        <w:pStyle w:val="ListParagraph"/>
+        <w:numPr>
+          <w:ilvl w:val="0"/>
+          <w:numId w:val="3"/>
+        </w:numPr>
+      </w:pPr>
+      <w:r>
+        <w:t>Global:</w:t>
+      </w:r>
+      <w:r>
+        <w:br/>
+        <w:t xml:space="preserve">T (°C) = - 40.899 + 0.0249 (year) </w:t>
+      </w:r>
+    </w:p>
+    <w:p>
+      <w:pPr>
+        <w:pStyle w:val="ListParagraph"/>
+      </w:pPr>
+    </w:p>
+    <w:p>
+      <w:pPr>
+        <w:rPr>
+          <w:b/>
+          <w:bCs/>
+        </w:rPr>
+      </w:pPr>
+      <w:r>
+        <w:t>At this rate, by 2050</w:t>
+      </w:r>
+      <w:r>
+        <w:t xml:space="preserve"> </w:t>
+      </w:r>
+      <w:r>
+        <w:t xml:space="preserve">temperatures in Washington </w:t>
+      </w:r>
+      <w:r>
+        <w:t>and globally will average 13.7 °C and 10.14 °C.</w:t>
+      </w:r>
+    </w:p>
+    <w:p>
+      <w:pPr>
+        <w:keepNext/>
+      </w:pPr>
+      <w:r>
+        <w:rPr>
+          <w:noProof/>
+          <w:color w:val="512D6D"/>
+          <w:sz w:val="32"/>
+          <w:szCs w:val="32"/>
+        </w:rPr>
+        <w:drawing>
+          <wp:inline distT="0" distB="0" distL="0" distR="0" wp14:anchorId="696B3122" wp14:editId="1A7AE896">
+            <wp:extent cx="5434459" cy="3622972"/>
+            <wp:effectExtent l="0" t="0" r="0" b="0"/>
+            <wp:docPr id="3" name="Picture 3"/>
+            <wp:cNvGraphicFramePr>
+              <a:graphicFrameLocks xmlns:a="http://schemas.openxmlformats.org/drawingml/2006/main" noChangeAspect="1"/>
+            </wp:cNvGraphicFramePr>
+            <a:graphic xmlns:a="http://schemas.openxmlformats.org/drawingml/2006/main">
+              <a:graphicData uri="http://schemas.openxmlformats.org/drawingml/2006/picture">
+                <pic:pic xmlns:pic="http://schemas.openxmlformats.org/drawingml/2006/picture">
+                  <pic:nvPicPr>
+                    <pic:cNvPr id="3" name="Picture 3"/>
+                    <pic:cNvPicPr/>
+                  </pic:nvPicPr>
+                  <pic:blipFill>
+                    <a:blip r:embed="rId8">
+                      <a:extLst>
+                        <a:ext uri="{28A0092B-C50C-407E-A947-70E740481C1C}">
+                          <a14:useLocalDpi xmlns:a14="http://schemas.microsoft.com/office/drawing/2010/main" val="0"/>
+                        </a:ext>
+                      </a:extLst>
+                    </a:blip>
+                    <a:stretch>
+                      <a:fillRect/>
+                    </a:stretch>
+                  </pic:blipFill>
+                  <pic:spPr>
+                    <a:xfrm>
+                      <a:off x="0" y="0"/>
+                      <a:ext cx="5434459" cy="3622972"/>
+                    </a:xfrm>
+                    <a:prstGeom prst="rect">
+                      <a:avLst/>
+                    </a:prstGeom>
+                  </pic:spPr>
+                </pic:pic>
+              </a:graphicData>
+            </a:graphic>
+          </wp:inline>
+        </w:drawing>
+      </w:r>
+    </w:p>
+    <w:p>
+      <w:pPr>
+        <w:pStyle w:val="Caption"/>
+        <w:rPr>
+          <w:color w:val="512D6D"/>
+        </w:rPr>
+      </w:pPr>
+      <w:r>
+        <w:rPr>
+          <w:color w:val="512D6D"/>
+        </w:rPr>
+        <w:t xml:space="preserve">Figure </w:t>
+      </w:r>
+      <w:r>
+        <w:rPr>
+          <w:color w:val="512D6D"/>
+        </w:rPr>
+        <w:fldChar w:fldCharType="begin"/>
+      </w:r>
+      <w:r>
+        <w:rPr>
+          <w:color w:val="512D6D"/>
+        </w:rPr>
+        <w:instrText xml:space="preserve"> SEQ Figure \* ARABIC </w:instrText>
+      </w:r>
+      <w:r>
+        <w:rPr>
+          <w:color w:val="512D6D"/>
+        </w:rPr>
+        <w:fldChar w:fldCharType="separate"/>
+      </w:r>
+      <w:r>
+        <w:rPr>
+          <w:noProof/>
+          <w:color w:val="512D6D"/>
+        </w:rPr>
+        <w:t>3</w:t>
+      </w:r>
+      <w:r>
+        <w:rPr>
+          <w:color w:val="512D6D"/>
+        </w:rPr>
+        <w:fldChar w:fldCharType="end"/>
+      </w:r>
+      <w:r>
+        <w:rPr>
+          <w:color w:val="512D6D"/>
+        </w:rPr>
+        <w:t xml:space="preserve"> Local and global temperatures show an increase with </w:t>
+      </w:r>
+      <w:r>
+        <w:rPr>
+          <w:color w:val="512D6D"/>
+        </w:rPr>
+        <w:t xml:space="preserve">linear approximations with </w:t>
+      </w:r>
+      <w:r>
+        <w:rPr>
+          <w:color w:val="512D6D"/>
+        </w:rPr>
+        <w:t>slopes of m = 0.25.</w:t>
+      </w:r>
+    </w:p>
+    <w:p>
+      <w:pPr>
+        <w:rPr>
+          <w:color w:val="512D6D"/>
+          <w:sz w:val="32"/>
+          <w:szCs w:val="32"/>
+        </w:rPr>
+      </w:pPr>
     </w:p>
     <w:p>
       <w:pPr>
@@ -820,7 +1099,11 @@
         </w:numPr>
       </w:pPr>
       <w:r>
+        <w:lastRenderedPageBreak/>
         <w:t xml:space="preserve">Moving averages provide a valuable tool when analyzing trends in data rather than localized details. </w:t>
+      </w:r>
+      <w:r>
+        <w:t xml:space="preserve"> Figure 1 clearly shows that the trends are easier to observe while displaying fidelity to the original data.</w:t>
       </w:r>
     </w:p>
     <w:p>
@@ -838,7 +1121,13 @@
         <w:t>provided data</w:t>
       </w:r>
       <w:r>
-        <w:t xml:space="preserve"> shows temperatures are rising at a city and global level.</w:t>
+        <w:t xml:space="preserve"> shows temperatures are rising at a city and global level</w:t>
+      </w:r>
+      <w:r>
+        <w:t>, particularly since 1980</w:t>
+      </w:r>
+      <w:r>
+        <w:t>, where the temperatures jumped by almost one °C (0.89 °C locally and 0.76 °C globally).</w:t>
       </w:r>
     </w:p>
     <w:p>
@@ -850,28 +1139,14 @@
         </w:numPr>
       </w:pPr>
       <w:r>
-        <w:t>The rate of increase (the slope of the curves) increased drastically in the second half of the 20</w:t>
-      </w:r>
-      <w:r>
-        <w:rPr>
-          <w:vertAlign w:val="superscript"/>
-        </w:rPr>
-        <w:t>th</w:t>
-      </w:r>
-      <w:r>
-        <w:t xml:space="preserve"> century. </w:t>
-      </w:r>
-    </w:p>
-    <w:p>
-      <w:pPr>
-        <w:pStyle w:val="ListParagraph"/>
-        <w:numPr>
-          <w:ilvl w:val="0"/>
-          <w:numId w:val="2"/>
-        </w:numPr>
-      </w:pPr>
-      <w:r>
-        <w:t xml:space="preserve"> For the city of Washington, DC, temperature changes closely resemble changes at the global level. The area between the graphs remains somewhat constant.</w:t>
+        <w:t xml:space="preserve"> </w:t>
+      </w:r>
+      <w:r>
+        <w:t xml:space="preserve">The temperature changes since 1980 are particularly worrisome, particularly for future temperatures. </w:t>
+      </w:r>
+      <w:r>
+        <w:br/>
+        <w:t>At the current rate, temperatures by 2050 will pass ten °C globally, and thirteen °C locally.</w:t>
       </w:r>
     </w:p>
     <w:p>
@@ -999,6 +1274,92 @@
     </w:lvl>
   </w:abstractNum>
   <w:abstractNum w:abstractNumId="1" w15:restartNumberingAfterBreak="0">
+    <w:nsid w:val="14A1228B"/>
+    <w:multiLevelType w:val="hybridMultilevel"/>
+    <w:tmpl w:val="B5203BCC"/>
+    <w:lvl w:ilvl="0" w:tplc="0409000F">
+      <w:start w:val="1"/>
+      <w:numFmt w:val="decimal"/>
+      <w:lvlText w:val="%1."/>
+      <w:lvlJc w:val="left"/>
+      <w:pPr>
+        <w:ind w:left="720" w:hanging="360"/>
+      </w:pPr>
+    </w:lvl>
+    <w:lvl w:ilvl="1" w:tplc="04090019" w:tentative="1">
+      <w:start w:val="1"/>
+      <w:numFmt w:val="lowerLetter"/>
+      <w:lvlText w:val="%2."/>
+      <w:lvlJc w:val="left"/>
+      <w:pPr>
+        <w:ind w:left="1440" w:hanging="360"/>
+      </w:pPr>
+    </w:lvl>
+    <w:lvl w:ilvl="2" w:tplc="0409001B" w:tentative="1">
+      <w:start w:val="1"/>
+      <w:numFmt w:val="lowerRoman"/>
+      <w:lvlText w:val="%3."/>
+      <w:lvlJc w:val="right"/>
+      <w:pPr>
+        <w:ind w:left="2160" w:hanging="180"/>
+      </w:pPr>
+    </w:lvl>
+    <w:lvl w:ilvl="3" w:tplc="0409000F" w:tentative="1">
+      <w:start w:val="1"/>
+      <w:numFmt w:val="decimal"/>
+      <w:lvlText w:val="%4."/>
+      <w:lvlJc w:val="left"/>
+      <w:pPr>
+        <w:ind w:left="2880" w:hanging="360"/>
+      </w:pPr>
+    </w:lvl>
+    <w:lvl w:ilvl="4" w:tplc="04090019" w:tentative="1">
+      <w:start w:val="1"/>
+      <w:numFmt w:val="lowerLetter"/>
+      <w:lvlText w:val="%5."/>
+      <w:lvlJc w:val="left"/>
+      <w:pPr>
+        <w:ind w:left="3600" w:hanging="360"/>
+      </w:pPr>
+    </w:lvl>
+    <w:lvl w:ilvl="5" w:tplc="0409001B" w:tentative="1">
+      <w:start w:val="1"/>
+      <w:numFmt w:val="lowerRoman"/>
+      <w:lvlText w:val="%6."/>
+      <w:lvlJc w:val="right"/>
+      <w:pPr>
+        <w:ind w:left="4320" w:hanging="180"/>
+      </w:pPr>
+    </w:lvl>
+    <w:lvl w:ilvl="6" w:tplc="0409000F" w:tentative="1">
+      <w:start w:val="1"/>
+      <w:numFmt w:val="decimal"/>
+      <w:lvlText w:val="%7."/>
+      <w:lvlJc w:val="left"/>
+      <w:pPr>
+        <w:ind w:left="5040" w:hanging="360"/>
+      </w:pPr>
+    </w:lvl>
+    <w:lvl w:ilvl="7" w:tplc="04090019" w:tentative="1">
+      <w:start w:val="1"/>
+      <w:numFmt w:val="lowerLetter"/>
+      <w:lvlText w:val="%8."/>
+      <w:lvlJc w:val="left"/>
+      <w:pPr>
+        <w:ind w:left="5760" w:hanging="360"/>
+      </w:pPr>
+    </w:lvl>
+    <w:lvl w:ilvl="8" w:tplc="0409001B" w:tentative="1">
+      <w:start w:val="1"/>
+      <w:numFmt w:val="lowerRoman"/>
+      <w:lvlText w:val="%9."/>
+      <w:lvlJc w:val="right"/>
+      <w:pPr>
+        <w:ind w:left="6480" w:hanging="180"/>
+      </w:pPr>
+    </w:lvl>
+  </w:abstractNum>
+  <w:abstractNum w:abstractNumId="2" w15:restartNumberingAfterBreak="0">
     <w:nsid w:val="291E1F80"/>
     <w:multiLevelType w:val="hybridMultilevel"/>
     <w:tmpl w:val="550890A2"/>
@@ -1112,10 +1473,13 @@
     </w:lvl>
   </w:abstractNum>
   <w:num w:numId="1">
-    <w:abstractNumId w:val="1"/>
+    <w:abstractNumId w:val="2"/>
   </w:num>
   <w:num w:numId="2">
     <w:abstractNumId w:val="0"/>
+  </w:num>
+  <w:num w:numId="3">
+    <w:abstractNumId w:val="1"/>
   </w:num>
 </w:numbering>
 </file>
@@ -1518,6 +1882,28 @@
   <w:style w:type="paragraph" w:default="1" w:styleId="Normal">
     <w:name w:val="Normal"/>
     <w:qFormat/>
+    <w:rsid w:val="00480899"/>
+  </w:style>
+  <w:style w:type="paragraph" w:styleId="Heading1">
+    <w:name w:val="heading 1"/>
+    <w:basedOn w:val="Normal"/>
+    <w:next w:val="Normal"/>
+    <w:link w:val="Heading1Char"/>
+    <w:uiPriority w:val="9"/>
+    <w:qFormat/>
+    <w:rsid w:val="00E00E10"/>
+    <w:pPr>
+      <w:keepNext/>
+      <w:keepLines/>
+      <w:spacing w:before="240" w:after="0"/>
+      <w:outlineLvl w:val="0"/>
+    </w:pPr>
+    <w:rPr>
+      <w:rFonts w:asciiTheme="majorHAnsi" w:eastAsiaTheme="majorEastAsia" w:hAnsiTheme="majorHAnsi" w:cstheme="majorBidi"/>
+      <w:color w:val="2F5496" w:themeColor="accent1" w:themeShade="BF"/>
+      <w:sz w:val="32"/>
+      <w:szCs w:val="32"/>
+    </w:rPr>
   </w:style>
   <w:style w:type="character" w:default="1" w:styleId="DefaultParagraphFont">
     <w:name w:val="Default Paragraph Font"/>
@@ -1609,6 +1995,19 @@
       <w:ind w:left="720"/>
       <w:contextualSpacing/>
     </w:pPr>
+  </w:style>
+  <w:style w:type="character" w:customStyle="1" w:styleId="Heading1Char">
+    <w:name w:val="Heading 1 Char"/>
+    <w:basedOn w:val="DefaultParagraphFont"/>
+    <w:link w:val="Heading1"/>
+    <w:uiPriority w:val="9"/>
+    <w:rsid w:val="00E00E10"/>
+    <w:rPr>
+      <w:rFonts w:asciiTheme="majorHAnsi" w:eastAsiaTheme="majorEastAsia" w:hAnsiTheme="majorHAnsi" w:cstheme="majorBidi"/>
+      <w:color w:val="2F5496" w:themeColor="accent1" w:themeShade="BF"/>
+      <w:sz w:val="32"/>
+      <w:szCs w:val="32"/>
+    </w:rPr>
   </w:style>
 </w:styles>
 </file>

</xml_diff>